<commit_message>
Update rf smaini notes
</commit_message>
<xml_diff>
--- a/notes/rf-analog-impairments-modeling-smaini.docx
+++ b/notes/rf-analog-impairments-modeling-smaini.docx
@@ -2751,7 +2751,875 @@
         <w:t>Oscillator phase noise</w:t>
       </w:r>
     </w:p>
-    <w:p/>
+    <w:p>
+      <w:pPr>
+        <w:rPr>
+          <w:rFonts w:eastAsiaTheme="minorEastAsia"/>
+        </w:rPr>
+      </w:pPr>
+      <w:r>
+        <w:t xml:space="preserve">For complex baseband signal </w:t>
+      </w:r>
+      <m:oMath>
+        <m:r>
+          <w:rPr>
+            <w:rFonts w:ascii="Cambria Math" w:hAnsi="Cambria Math"/>
+          </w:rPr>
+          <m:t>x</m:t>
+        </m:r>
+        <m:d>
+          <m:dPr>
+            <m:ctrlPr>
+              <w:rPr>
+                <w:rFonts w:ascii="Cambria Math" w:hAnsi="Cambria Math"/>
+                <w:i/>
+              </w:rPr>
+            </m:ctrlPr>
+          </m:dPr>
+          <m:e>
+            <m:r>
+              <w:rPr>
+                <w:rFonts w:ascii="Cambria Math" w:hAnsi="Cambria Math"/>
+              </w:rPr>
+              <m:t>t</m:t>
+            </m:r>
+          </m:e>
+        </m:d>
+      </m:oMath>
+      <w:r>
+        <w:rPr>
+          <w:rFonts w:eastAsiaTheme="minorEastAsia"/>
+        </w:rPr>
+        <w:t>, the ideal RF signal is</w:t>
+      </w:r>
+    </w:p>
+    <w:p>
+      <w:pPr>
+        <w:rPr>
+          <w:rFonts w:eastAsiaTheme="minorEastAsia"/>
+        </w:rPr>
+      </w:pPr>
+      <m:oMathPara>
+        <m:oMath>
+          <m:r>
+            <w:rPr>
+              <w:rFonts w:ascii="Cambria Math" w:hAnsi="Cambria Math"/>
+            </w:rPr>
+            <m:t>y</m:t>
+          </m:r>
+          <m:d>
+            <m:dPr>
+              <m:ctrlPr>
+                <w:rPr>
+                  <w:rFonts w:ascii="Cambria Math" w:hAnsi="Cambria Math"/>
+                  <w:i/>
+                </w:rPr>
+              </m:ctrlPr>
+            </m:dPr>
+            <m:e>
+              <m:r>
+                <w:rPr>
+                  <w:rFonts w:ascii="Cambria Math" w:hAnsi="Cambria Math"/>
+                </w:rPr>
+                <m:t>t</m:t>
+              </m:r>
+            </m:e>
+          </m:d>
+          <m:r>
+            <w:rPr>
+              <w:rFonts w:ascii="Cambria Math" w:hAnsi="Cambria Math"/>
+            </w:rPr>
+            <m:t>=x</m:t>
+          </m:r>
+          <m:d>
+            <m:dPr>
+              <m:ctrlPr>
+                <w:rPr>
+                  <w:rFonts w:ascii="Cambria Math" w:hAnsi="Cambria Math"/>
+                  <w:i/>
+                </w:rPr>
+              </m:ctrlPr>
+            </m:dPr>
+            <m:e>
+              <m:r>
+                <w:rPr>
+                  <w:rFonts w:ascii="Cambria Math" w:hAnsi="Cambria Math"/>
+                </w:rPr>
+                <m:t>t</m:t>
+              </m:r>
+            </m:e>
+          </m:d>
+          <m:sSup>
+            <m:sSupPr>
+              <m:ctrlPr>
+                <w:rPr>
+                  <w:rFonts w:ascii="Cambria Math" w:hAnsi="Cambria Math"/>
+                  <w:i/>
+                </w:rPr>
+              </m:ctrlPr>
+            </m:sSupPr>
+            <m:e>
+              <m:r>
+                <w:rPr>
+                  <w:rFonts w:ascii="Cambria Math" w:hAnsi="Cambria Math"/>
+                </w:rPr>
+                <m:t>e</m:t>
+              </m:r>
+            </m:e>
+            <m:sup>
+              <m:r>
+                <w:rPr>
+                  <w:rFonts w:ascii="Cambria Math" w:hAnsi="Cambria Math"/>
+                </w:rPr>
+                <m:t>j2π</m:t>
+              </m:r>
+              <m:sSub>
+                <m:sSubPr>
+                  <m:ctrlPr>
+                    <w:rPr>
+                      <w:rFonts w:ascii="Cambria Math" w:hAnsi="Cambria Math"/>
+                      <w:i/>
+                    </w:rPr>
+                  </m:ctrlPr>
+                </m:sSubPr>
+                <m:e>
+                  <m:r>
+                    <w:rPr>
+                      <w:rFonts w:ascii="Cambria Math" w:hAnsi="Cambria Math"/>
+                    </w:rPr>
+                    <m:t>f</m:t>
+                  </m:r>
+                </m:e>
+                <m:sub>
+                  <m:r>
+                    <w:rPr>
+                      <w:rFonts w:ascii="Cambria Math" w:hAnsi="Cambria Math"/>
+                    </w:rPr>
+                    <m:t>c</m:t>
+                  </m:r>
+                </m:sub>
+              </m:sSub>
+              <m:r>
+                <w:rPr>
+                  <w:rFonts w:ascii="Cambria Math" w:hAnsi="Cambria Math"/>
+                </w:rPr>
+                <m:t>t</m:t>
+              </m:r>
+            </m:sup>
+          </m:sSup>
+        </m:oMath>
+      </m:oMathPara>
+    </w:p>
+    <w:p>
+      <w:pPr>
+        <w:rPr>
+          <w:rFonts w:eastAsiaTheme="minorEastAsia"/>
+        </w:rPr>
+      </w:pPr>
+      <w:r>
+        <w:rPr>
+          <w:rFonts w:eastAsiaTheme="minorEastAsia"/>
+        </w:rPr>
+        <w:t>With LO phase noise, this becomes</w:t>
+      </w:r>
+    </w:p>
+    <w:p>
+      <w:pPr>
+        <w:rPr>
+          <w:rFonts w:eastAsiaTheme="minorEastAsia"/>
+        </w:rPr>
+      </w:pPr>
+      <m:oMathPara>
+        <m:oMath>
+          <m:r>
+            <w:rPr>
+              <w:rFonts w:ascii="Cambria Math" w:eastAsiaTheme="minorEastAsia" w:hAnsi="Cambria Math"/>
+            </w:rPr>
+            <m:t>y</m:t>
+          </m:r>
+          <m:d>
+            <m:dPr>
+              <m:ctrlPr>
+                <w:rPr>
+                  <w:rFonts w:ascii="Cambria Math" w:eastAsiaTheme="minorEastAsia" w:hAnsi="Cambria Math"/>
+                  <w:i/>
+                </w:rPr>
+              </m:ctrlPr>
+            </m:dPr>
+            <m:e>
+              <m:r>
+                <w:rPr>
+                  <w:rFonts w:ascii="Cambria Math" w:eastAsiaTheme="minorEastAsia" w:hAnsi="Cambria Math"/>
+                </w:rPr>
+                <m:t>t</m:t>
+              </m:r>
+            </m:e>
+          </m:d>
+          <m:r>
+            <w:rPr>
+              <w:rFonts w:ascii="Cambria Math" w:eastAsiaTheme="minorEastAsia" w:hAnsi="Cambria Math"/>
+            </w:rPr>
+            <m:t>=x</m:t>
+          </m:r>
+          <m:d>
+            <m:dPr>
+              <m:ctrlPr>
+                <w:rPr>
+                  <w:rFonts w:ascii="Cambria Math" w:eastAsiaTheme="minorEastAsia" w:hAnsi="Cambria Math"/>
+                  <w:i/>
+                </w:rPr>
+              </m:ctrlPr>
+            </m:dPr>
+            <m:e>
+              <m:r>
+                <w:rPr>
+                  <w:rFonts w:ascii="Cambria Math" w:eastAsiaTheme="minorEastAsia" w:hAnsi="Cambria Math"/>
+                </w:rPr>
+                <m:t>t</m:t>
+              </m:r>
+            </m:e>
+          </m:d>
+          <m:sSup>
+            <m:sSupPr>
+              <m:ctrlPr>
+                <w:rPr>
+                  <w:rFonts w:ascii="Cambria Math" w:eastAsiaTheme="minorEastAsia" w:hAnsi="Cambria Math"/>
+                  <w:i/>
+                </w:rPr>
+              </m:ctrlPr>
+            </m:sSupPr>
+            <m:e>
+              <m:r>
+                <w:rPr>
+                  <w:rFonts w:ascii="Cambria Math" w:eastAsiaTheme="minorEastAsia" w:hAnsi="Cambria Math"/>
+                </w:rPr>
+                <m:t>e</m:t>
+              </m:r>
+            </m:e>
+            <m:sup>
+              <m:r>
+                <w:rPr>
+                  <w:rFonts w:ascii="Cambria Math" w:eastAsiaTheme="minorEastAsia" w:hAnsi="Cambria Math"/>
+                </w:rPr>
+                <m:t>j</m:t>
+              </m:r>
+              <m:d>
+                <m:dPr>
+                  <m:ctrlPr>
+                    <w:rPr>
+                      <w:rFonts w:ascii="Cambria Math" w:eastAsiaTheme="minorEastAsia" w:hAnsi="Cambria Math"/>
+                      <w:i/>
+                    </w:rPr>
+                  </m:ctrlPr>
+                </m:dPr>
+                <m:e>
+                  <m:r>
+                    <w:rPr>
+                      <w:rFonts w:ascii="Cambria Math" w:eastAsiaTheme="minorEastAsia" w:hAnsi="Cambria Math"/>
+                    </w:rPr>
+                    <m:t>2π</m:t>
+                  </m:r>
+                  <m:sSub>
+                    <m:sSubPr>
+                      <m:ctrlPr>
+                        <w:rPr>
+                          <w:rFonts w:ascii="Cambria Math" w:eastAsiaTheme="minorEastAsia" w:hAnsi="Cambria Math"/>
+                          <w:i/>
+                        </w:rPr>
+                      </m:ctrlPr>
+                    </m:sSubPr>
+                    <m:e>
+                      <m:r>
+                        <w:rPr>
+                          <w:rFonts w:ascii="Cambria Math" w:eastAsiaTheme="minorEastAsia" w:hAnsi="Cambria Math"/>
+                        </w:rPr>
+                        <m:t>f</m:t>
+                      </m:r>
+                    </m:e>
+                    <m:sub>
+                      <m:r>
+                        <w:rPr>
+                          <w:rFonts w:ascii="Cambria Math" w:eastAsiaTheme="minorEastAsia" w:hAnsi="Cambria Math"/>
+                        </w:rPr>
+                        <m:t>c</m:t>
+                      </m:r>
+                    </m:sub>
+                  </m:sSub>
+                  <m:r>
+                    <w:rPr>
+                      <w:rFonts w:ascii="Cambria Math" w:eastAsiaTheme="minorEastAsia" w:hAnsi="Cambria Math"/>
+                    </w:rPr>
+                    <m:t>t+θ</m:t>
+                  </m:r>
+                  <m:d>
+                    <m:dPr>
+                      <m:ctrlPr>
+                        <w:rPr>
+                          <w:rFonts w:ascii="Cambria Math" w:eastAsiaTheme="minorEastAsia" w:hAnsi="Cambria Math"/>
+                          <w:i/>
+                        </w:rPr>
+                      </m:ctrlPr>
+                    </m:dPr>
+                    <m:e>
+                      <m:r>
+                        <w:rPr>
+                          <w:rFonts w:ascii="Cambria Math" w:eastAsiaTheme="minorEastAsia" w:hAnsi="Cambria Math"/>
+                        </w:rPr>
+                        <m:t>t</m:t>
+                      </m:r>
+                    </m:e>
+                  </m:d>
+                </m:e>
+              </m:d>
+            </m:sup>
+          </m:sSup>
+          <m:r>
+            <w:rPr>
+              <w:rFonts w:ascii="Cambria Math" w:eastAsiaTheme="minorEastAsia" w:hAnsi="Cambria Math"/>
+            </w:rPr>
+            <m:t>=x</m:t>
+          </m:r>
+          <m:d>
+            <m:dPr>
+              <m:ctrlPr>
+                <w:rPr>
+                  <w:rFonts w:ascii="Cambria Math" w:eastAsiaTheme="minorEastAsia" w:hAnsi="Cambria Math"/>
+                  <w:i/>
+                </w:rPr>
+              </m:ctrlPr>
+            </m:dPr>
+            <m:e>
+              <m:r>
+                <w:rPr>
+                  <w:rFonts w:ascii="Cambria Math" w:eastAsiaTheme="minorEastAsia" w:hAnsi="Cambria Math"/>
+                </w:rPr>
+                <m:t>t</m:t>
+              </m:r>
+            </m:e>
+          </m:d>
+          <m:sSup>
+            <m:sSupPr>
+              <m:ctrlPr>
+                <w:rPr>
+                  <w:rFonts w:ascii="Cambria Math" w:eastAsiaTheme="minorEastAsia" w:hAnsi="Cambria Math"/>
+                  <w:i/>
+                </w:rPr>
+              </m:ctrlPr>
+            </m:sSupPr>
+            <m:e>
+              <m:r>
+                <w:rPr>
+                  <w:rFonts w:ascii="Cambria Math" w:eastAsiaTheme="minorEastAsia" w:hAnsi="Cambria Math"/>
+                </w:rPr>
+                <m:t>e</m:t>
+              </m:r>
+            </m:e>
+            <m:sup>
+              <m:r>
+                <w:rPr>
+                  <w:rFonts w:ascii="Cambria Math" w:eastAsiaTheme="minorEastAsia" w:hAnsi="Cambria Math"/>
+                </w:rPr>
+                <m:t>jθ</m:t>
+              </m:r>
+              <m:d>
+                <m:dPr>
+                  <m:ctrlPr>
+                    <w:rPr>
+                      <w:rFonts w:ascii="Cambria Math" w:eastAsiaTheme="minorEastAsia" w:hAnsi="Cambria Math"/>
+                      <w:i/>
+                    </w:rPr>
+                  </m:ctrlPr>
+                </m:dPr>
+                <m:e>
+                  <m:r>
+                    <w:rPr>
+                      <w:rFonts w:ascii="Cambria Math" w:eastAsiaTheme="minorEastAsia" w:hAnsi="Cambria Math"/>
+                    </w:rPr>
+                    <m:t>t</m:t>
+                  </m:r>
+                </m:e>
+              </m:d>
+            </m:sup>
+          </m:sSup>
+          <m:sSup>
+            <m:sSupPr>
+              <m:ctrlPr>
+                <w:rPr>
+                  <w:rFonts w:ascii="Cambria Math" w:eastAsiaTheme="minorEastAsia" w:hAnsi="Cambria Math"/>
+                  <w:i/>
+                </w:rPr>
+              </m:ctrlPr>
+            </m:sSupPr>
+            <m:e>
+              <m:r>
+                <w:rPr>
+                  <w:rFonts w:ascii="Cambria Math" w:eastAsiaTheme="minorEastAsia" w:hAnsi="Cambria Math"/>
+                </w:rPr>
+                <m:t>e</m:t>
+              </m:r>
+            </m:e>
+            <m:sup>
+              <m:r>
+                <w:rPr>
+                  <w:rFonts w:ascii="Cambria Math" w:eastAsiaTheme="minorEastAsia" w:hAnsi="Cambria Math"/>
+                </w:rPr>
+                <m:t>j2π</m:t>
+              </m:r>
+              <m:sSub>
+                <m:sSubPr>
+                  <m:ctrlPr>
+                    <w:rPr>
+                      <w:rFonts w:ascii="Cambria Math" w:eastAsiaTheme="minorEastAsia" w:hAnsi="Cambria Math"/>
+                      <w:i/>
+                    </w:rPr>
+                  </m:ctrlPr>
+                </m:sSubPr>
+                <m:e>
+                  <m:r>
+                    <w:rPr>
+                      <w:rFonts w:ascii="Cambria Math" w:eastAsiaTheme="minorEastAsia" w:hAnsi="Cambria Math"/>
+                    </w:rPr>
+                    <m:t>f</m:t>
+                  </m:r>
+                </m:e>
+                <m:sub>
+                  <m:r>
+                    <w:rPr>
+                      <w:rFonts w:ascii="Cambria Math" w:eastAsiaTheme="minorEastAsia" w:hAnsi="Cambria Math"/>
+                    </w:rPr>
+                    <m:t>c</m:t>
+                  </m:r>
+                </m:sub>
+              </m:sSub>
+              <m:r>
+                <w:rPr>
+                  <w:rFonts w:ascii="Cambria Math" w:eastAsiaTheme="minorEastAsia" w:hAnsi="Cambria Math"/>
+                </w:rPr>
+                <m:t>t</m:t>
+              </m:r>
+            </m:sup>
+          </m:sSup>
+        </m:oMath>
+      </m:oMathPara>
+    </w:p>
+    <w:p>
+      <w:pPr>
+        <w:rPr>
+          <w:rFonts w:eastAsiaTheme="minorEastAsia"/>
+        </w:rPr>
+      </w:pPr>
+      <w:r>
+        <w:rPr>
+          <w:rFonts w:eastAsiaTheme="minorEastAsia"/>
+        </w:rPr>
+        <w:t xml:space="preserve">Like flicker noise, phase noise is commonly described in the frequency domain by its PSD in dBc/Hz (or radians squared/Hz in linear). </w:t>
+      </w:r>
+      <w:r>
+        <w:rPr>
+          <w:rFonts w:eastAsiaTheme="minorEastAsia"/>
+        </w:rPr>
+        <w:t xml:space="preserve">It is the ratio between the noise power measured in a 1Hz bandwidth at frequency offset </w:t>
+      </w:r>
+      <m:oMath>
+        <m:sSub>
+          <m:sSubPr>
+            <m:ctrlPr>
+              <w:rPr>
+                <w:rFonts w:ascii="Cambria Math" w:eastAsiaTheme="minorEastAsia" w:hAnsi="Cambria Math"/>
+                <w:i/>
+              </w:rPr>
+            </m:ctrlPr>
+          </m:sSubPr>
+          <m:e>
+            <m:r>
+              <w:rPr>
+                <w:rFonts w:ascii="Cambria Math" w:eastAsiaTheme="minorEastAsia" w:hAnsi="Cambria Math"/>
+              </w:rPr>
+              <m:t>f</m:t>
+            </m:r>
+          </m:e>
+          <m:sub>
+            <m:r>
+              <w:rPr>
+                <w:rFonts w:ascii="Cambria Math" w:eastAsiaTheme="minorEastAsia" w:hAnsi="Cambria Math"/>
+              </w:rPr>
+              <m:t>m</m:t>
+            </m:r>
+          </m:sub>
+        </m:sSub>
+      </m:oMath>
+      <w:r>
+        <w:rPr>
+          <w:rFonts w:eastAsiaTheme="minorEastAsia"/>
+        </w:rPr>
+        <w:t xml:space="preserve"> and the carrier power.</w:t>
+      </w:r>
+    </w:p>
+    <w:p>
+      <w:pPr>
+        <w:rPr>
+          <w:rFonts w:eastAsiaTheme="minorEastAsia"/>
+        </w:rPr>
+      </w:pPr>
+      <w:r>
+        <w:rPr>
+          <w:rFonts w:eastAsiaTheme="minorEastAsia"/>
+        </w:rPr>
+        <w:t>By the convolution theorem of Fourier transforms,</w:t>
+      </w:r>
+    </w:p>
+    <w:p>
+      <w:pPr>
+        <w:rPr>
+          <w:rFonts w:eastAsiaTheme="minorEastAsia"/>
+        </w:rPr>
+      </w:pPr>
+      <m:oMathPara>
+        <m:oMath>
+          <m:r>
+            <w:rPr>
+              <w:rFonts w:ascii="Cambria Math" w:eastAsiaTheme="minorEastAsia" w:hAnsi="Cambria Math"/>
+            </w:rPr>
+            <m:t>x</m:t>
+          </m:r>
+          <m:d>
+            <m:dPr>
+              <m:ctrlPr>
+                <w:rPr>
+                  <w:rFonts w:ascii="Cambria Math" w:eastAsiaTheme="minorEastAsia" w:hAnsi="Cambria Math"/>
+                  <w:i/>
+                </w:rPr>
+              </m:ctrlPr>
+            </m:dPr>
+            <m:e>
+              <m:r>
+                <w:rPr>
+                  <w:rFonts w:ascii="Cambria Math" w:eastAsiaTheme="minorEastAsia" w:hAnsi="Cambria Math"/>
+                </w:rPr>
+                <m:t>t</m:t>
+              </m:r>
+            </m:e>
+          </m:d>
+          <m:sSup>
+            <m:sSupPr>
+              <m:ctrlPr>
+                <w:rPr>
+                  <w:rFonts w:ascii="Cambria Math" w:eastAsiaTheme="minorEastAsia" w:hAnsi="Cambria Math"/>
+                  <w:i/>
+                </w:rPr>
+              </m:ctrlPr>
+            </m:sSupPr>
+            <m:e>
+              <m:r>
+                <w:rPr>
+                  <w:rFonts w:ascii="Cambria Math" w:eastAsiaTheme="minorEastAsia" w:hAnsi="Cambria Math"/>
+                </w:rPr>
+                <m:t>e</m:t>
+              </m:r>
+            </m:e>
+            <m:sup>
+              <m:r>
+                <w:rPr>
+                  <w:rFonts w:ascii="Cambria Math" w:eastAsiaTheme="minorEastAsia" w:hAnsi="Cambria Math"/>
+                </w:rPr>
+                <m:t>jθ</m:t>
+              </m:r>
+              <m:d>
+                <m:dPr>
+                  <m:ctrlPr>
+                    <w:rPr>
+                      <w:rFonts w:ascii="Cambria Math" w:eastAsiaTheme="minorEastAsia" w:hAnsi="Cambria Math"/>
+                      <w:i/>
+                    </w:rPr>
+                  </m:ctrlPr>
+                </m:dPr>
+                <m:e>
+                  <m:r>
+                    <w:rPr>
+                      <w:rFonts w:ascii="Cambria Math" w:eastAsiaTheme="minorEastAsia" w:hAnsi="Cambria Math"/>
+                    </w:rPr>
+                    <m:t>t</m:t>
+                  </m:r>
+                </m:e>
+              </m:d>
+            </m:sup>
+          </m:sSup>
+          <m:sSup>
+            <m:sSupPr>
+              <m:ctrlPr>
+                <w:rPr>
+                  <w:rFonts w:ascii="Cambria Math" w:eastAsiaTheme="minorEastAsia" w:hAnsi="Cambria Math"/>
+                  <w:i/>
+                </w:rPr>
+              </m:ctrlPr>
+            </m:sSupPr>
+            <m:e>
+              <m:r>
+                <w:rPr>
+                  <w:rFonts w:ascii="Cambria Math" w:eastAsiaTheme="minorEastAsia" w:hAnsi="Cambria Math"/>
+                </w:rPr>
+                <m:t>e</m:t>
+              </m:r>
+            </m:e>
+            <m:sup>
+              <m:r>
+                <w:rPr>
+                  <w:rFonts w:ascii="Cambria Math" w:eastAsiaTheme="minorEastAsia" w:hAnsi="Cambria Math"/>
+                </w:rPr>
+                <m:t>j</m:t>
+              </m:r>
+              <m:r>
+                <w:rPr>
+                  <w:rFonts w:ascii="Cambria Math" w:eastAsiaTheme="minorEastAsia" w:hAnsi="Cambria Math"/>
+                </w:rPr>
+                <m:t>2π</m:t>
+              </m:r>
+              <m:sSub>
+                <m:sSubPr>
+                  <m:ctrlPr>
+                    <w:rPr>
+                      <w:rFonts w:ascii="Cambria Math" w:eastAsiaTheme="minorEastAsia" w:hAnsi="Cambria Math"/>
+                      <w:i/>
+                    </w:rPr>
+                  </m:ctrlPr>
+                </m:sSubPr>
+                <m:e>
+                  <m:r>
+                    <w:rPr>
+                      <w:rFonts w:ascii="Cambria Math" w:eastAsiaTheme="minorEastAsia" w:hAnsi="Cambria Math"/>
+                    </w:rPr>
+                    <m:t>f</m:t>
+                  </m:r>
+                </m:e>
+                <m:sub>
+                  <m:r>
+                    <w:rPr>
+                      <w:rFonts w:ascii="Cambria Math" w:eastAsiaTheme="minorEastAsia" w:hAnsi="Cambria Math"/>
+                    </w:rPr>
+                    <m:t>c</m:t>
+                  </m:r>
+                </m:sub>
+              </m:sSub>
+              <m:r>
+                <w:rPr>
+                  <w:rFonts w:ascii="Cambria Math" w:eastAsiaTheme="minorEastAsia" w:hAnsi="Cambria Math"/>
+                </w:rPr>
+                <m:t>t</m:t>
+              </m:r>
+            </m:sup>
+          </m:sSup>
+          <m:groupChr>
+            <m:groupChrPr>
+              <m:chr m:val="↔"/>
+              <m:vertJc m:val="bot"/>
+              <m:ctrlPr>
+                <w:rPr>
+                  <w:rFonts w:ascii="Cambria Math" w:eastAsiaTheme="minorEastAsia" w:hAnsi="Cambria Math"/>
+                  <w:i/>
+                </w:rPr>
+              </m:ctrlPr>
+            </m:groupChrPr>
+            <m:e>
+              <m:r>
+                <m:rPr>
+                  <m:scr m:val="script"/>
+                </m:rPr>
+                <w:rPr>
+                  <w:rFonts w:ascii="Cambria Math" w:eastAsiaTheme="minorEastAsia" w:hAnsi="Cambria Math"/>
+                </w:rPr>
+                <m:t>F</m:t>
+              </m:r>
+            </m:e>
+          </m:groupChr>
+          <m:r>
+            <w:rPr>
+              <w:rFonts w:ascii="Cambria Math" w:eastAsiaTheme="minorEastAsia" w:hAnsi="Cambria Math"/>
+            </w:rPr>
+            <m:t>X</m:t>
+          </m:r>
+          <m:d>
+            <m:dPr>
+              <m:ctrlPr>
+                <w:rPr>
+                  <w:rFonts w:ascii="Cambria Math" w:eastAsiaTheme="minorEastAsia" w:hAnsi="Cambria Math"/>
+                  <w:i/>
+                </w:rPr>
+              </m:ctrlPr>
+            </m:dPr>
+            <m:e>
+              <m:r>
+                <w:rPr>
+                  <w:rFonts w:ascii="Cambria Math" w:eastAsiaTheme="minorEastAsia" w:hAnsi="Cambria Math"/>
+                </w:rPr>
+                <m:t>f-</m:t>
+              </m:r>
+              <m:sSub>
+                <m:sSubPr>
+                  <m:ctrlPr>
+                    <w:rPr>
+                      <w:rFonts w:ascii="Cambria Math" w:eastAsiaTheme="minorEastAsia" w:hAnsi="Cambria Math"/>
+                      <w:i/>
+                    </w:rPr>
+                  </m:ctrlPr>
+                </m:sSubPr>
+                <m:e>
+                  <m:r>
+                    <w:rPr>
+                      <w:rFonts w:ascii="Cambria Math" w:eastAsiaTheme="minorEastAsia" w:hAnsi="Cambria Math"/>
+                    </w:rPr>
+                    <m:t>f</m:t>
+                  </m:r>
+                </m:e>
+                <m:sub>
+                  <m:r>
+                    <w:rPr>
+                      <w:rFonts w:ascii="Cambria Math" w:eastAsiaTheme="minorEastAsia" w:hAnsi="Cambria Math"/>
+                    </w:rPr>
+                    <m:t>c</m:t>
+                  </m:r>
+                </m:sub>
+              </m:sSub>
+            </m:e>
+          </m:d>
+          <m:r>
+            <m:rPr>
+              <m:scr m:val="script"/>
+            </m:rPr>
+            <w:rPr>
+              <w:rFonts w:ascii="Cambria Math" w:eastAsiaTheme="minorEastAsia" w:hAnsi="Cambria Math"/>
+            </w:rPr>
+            <m:t>*F</m:t>
+          </m:r>
+          <m:d>
+            <m:dPr>
+              <m:begChr m:val="{"/>
+              <m:endChr m:val="}"/>
+              <m:ctrlPr>
+                <w:rPr>
+                  <w:rFonts w:ascii="Cambria Math" w:eastAsiaTheme="minorEastAsia" w:hAnsi="Cambria Math"/>
+                  <w:i/>
+                </w:rPr>
+              </m:ctrlPr>
+            </m:dPr>
+            <m:e>
+              <m:sSup>
+                <m:sSupPr>
+                  <m:ctrlPr>
+                    <w:rPr>
+                      <w:rFonts w:ascii="Cambria Math" w:eastAsiaTheme="minorEastAsia" w:hAnsi="Cambria Math"/>
+                      <w:i/>
+                    </w:rPr>
+                  </m:ctrlPr>
+                </m:sSupPr>
+                <m:e>
+                  <m:r>
+                    <w:rPr>
+                      <w:rFonts w:ascii="Cambria Math" w:eastAsiaTheme="minorEastAsia" w:hAnsi="Cambria Math"/>
+                    </w:rPr>
+                    <m:t>e</m:t>
+                  </m:r>
+                </m:e>
+                <m:sup>
+                  <m:r>
+                    <w:rPr>
+                      <w:rFonts w:ascii="Cambria Math" w:eastAsiaTheme="minorEastAsia" w:hAnsi="Cambria Math"/>
+                    </w:rPr>
+                    <m:t>jϕ</m:t>
+                  </m:r>
+                  <m:d>
+                    <m:dPr>
+                      <m:ctrlPr>
+                        <w:rPr>
+                          <w:rFonts w:ascii="Cambria Math" w:eastAsiaTheme="minorEastAsia" w:hAnsi="Cambria Math"/>
+                          <w:i/>
+                        </w:rPr>
+                      </m:ctrlPr>
+                    </m:dPr>
+                    <m:e>
+                      <m:r>
+                        <w:rPr>
+                          <w:rFonts w:ascii="Cambria Math" w:eastAsiaTheme="minorEastAsia" w:hAnsi="Cambria Math"/>
+                        </w:rPr>
+                        <m:t>t</m:t>
+                      </m:r>
+                    </m:e>
+                  </m:d>
+                </m:sup>
+              </m:sSup>
+            </m:e>
+          </m:d>
+        </m:oMath>
+      </m:oMathPara>
+    </w:p>
+    <w:p>
+      <w:pPr>
+        <w:rPr>
+          <w:rFonts w:eastAsiaTheme="minorEastAsia"/>
+        </w:rPr>
+      </w:pPr>
+      <w:r>
+        <w:rPr>
+          <w:rFonts w:eastAsiaTheme="minorEastAsia"/>
+        </w:rPr>
+        <w:t>The signal power is “smeared” by the phase noise, which affects signal quality.</w:t>
+      </w:r>
+    </w:p>
+    <w:p>
+      <w:pPr>
+        <w:rPr>
+          <w:rFonts w:eastAsiaTheme="minorEastAsia"/>
+        </w:rPr>
+      </w:pPr>
+      <w:r>
+        <w:rPr>
+          <w:rFonts w:eastAsiaTheme="minorEastAsia"/>
+        </w:rPr>
+        <w:t>In the receiver, in the presence of blockers, the phase noise introduces an additional effect called reciprocal mixing where the LO phase noise mixes with a strong interferer.</w:t>
+      </w:r>
+    </w:p>
+    <w:p>
+      <w:pPr>
+        <w:rPr>
+          <w:rFonts w:eastAsiaTheme="minorEastAsia"/>
+        </w:rPr>
+      </w:pPr>
+      <w:r>
+        <w:rPr>
+          <w:rFonts w:eastAsiaTheme="minorEastAsia"/>
+        </w:rPr>
+        <w:t>Another effect is that the interferer spectrum is also smeared by the phase noise, and the skirt can fall directly within the the receive signal bandwidth.</w:t>
+      </w:r>
+    </w:p>
+    <w:p>
+      <w:pPr>
+        <w:rPr>
+          <w:rFonts w:eastAsiaTheme="minorEastAsia"/>
+          <w:b/>
+          <w:bCs/>
+        </w:rPr>
+      </w:pPr>
+      <w:r>
+        <w:rPr>
+          <w:rFonts w:eastAsiaTheme="minorEastAsia"/>
+          <w:b/>
+          <w:bCs/>
+        </w:rPr>
+        <w:t>Phase noise modeling in the frequency domain:</w:t>
+      </w:r>
+    </w:p>
+    <w:p>
+      <w:pPr>
+        <w:rPr>
+          <w:rFonts w:eastAsiaTheme="minorEastAsia"/>
+        </w:rPr>
+      </w:pPr>
+      <w:r>
+        <w:rPr>
+          <w:rFonts w:eastAsiaTheme="minorEastAsia"/>
+        </w:rPr>
+        <w:t>In transceivers, the LOs are usually made with PLLs that are widely utilized for frequency synthesis in ASIC designs.</w:t>
+      </w:r>
+    </w:p>
     <w:sectPr>
       <w:pgSz w:w="12240" w:h="15840"/>
       <w:pgMar w:top="1440" w:right="1440" w:bottom="1440" w:left="1440" w:header="720" w:footer="720" w:gutter="0"/>

</xml_diff>